<commit_message>
Filled in comparison table
Co-Authored-By: Mantas Klimašauskas <brokolis@users.noreply.github.com>
</commit_message>
<xml_diff>
--- a/deividas/T120B168-Ataskaitos-sablonas.docx
+++ b/deividas/T120B168-Ataskaitos-sablonas.docx
@@ -198,6 +198,8 @@
           <w:szCs w:val="30"/>
         </w:rPr>
       </w:pPr>
+      <w:bookmarkStart w:id="0" w:name="_GoBack"/>
+      <w:bookmarkEnd w:id="0"/>
     </w:p>
     <w:p>
       <w:pPr>
@@ -2130,12 +2132,12 @@
           <w:numId w:val="0"/>
         </w:numPr>
       </w:pPr>
-      <w:bookmarkStart w:id="0" w:name="_Toc457506668"/>
+      <w:bookmarkStart w:id="1" w:name="_Toc457506668"/>
       <w:r>
         <w:lastRenderedPageBreak/>
         <w:t>Terminų ir santraukų žodynas</w:t>
       </w:r>
-      <w:bookmarkEnd w:id="0"/>
+      <w:bookmarkEnd w:id="1"/>
     </w:p>
     <w:p/>
     <w:p/>
@@ -2313,12 +2315,12 @@
           <w:numId w:val="0"/>
         </w:numPr>
       </w:pPr>
-      <w:bookmarkStart w:id="1" w:name="_Toc457506669"/>
+      <w:bookmarkStart w:id="2" w:name="_Toc457506669"/>
       <w:r>
         <w:lastRenderedPageBreak/>
         <w:t>Įvadas</w:t>
       </w:r>
-      <w:bookmarkEnd w:id="1"/>
+      <w:bookmarkEnd w:id="2"/>
     </w:p>
     <w:p/>
     <w:p>
@@ -2473,12 +2475,12 @@
           <w:numId w:val="9"/>
         </w:numPr>
       </w:pPr>
-      <w:bookmarkStart w:id="2" w:name="_Toc457506670"/>
+      <w:bookmarkStart w:id="3" w:name="_Toc457506670"/>
       <w:r>
         <w:lastRenderedPageBreak/>
         <w:t>Analizė</w:t>
       </w:r>
-      <w:bookmarkEnd w:id="2"/>
+      <w:bookmarkEnd w:id="3"/>
     </w:p>
     <w:p/>
     <w:p>
@@ -2502,11 +2504,11 @@
           <w:numId w:val="9"/>
         </w:numPr>
       </w:pPr>
-      <w:bookmarkStart w:id="3" w:name="_Toc457506671"/>
+      <w:bookmarkStart w:id="4" w:name="_Toc457506671"/>
       <w:r>
         <w:t>Esamų sprendimų analizė</w:t>
       </w:r>
-      <w:bookmarkEnd w:id="3"/>
+      <w:bookmarkEnd w:id="4"/>
       <w:r>
         <w:t xml:space="preserve"> (pavyzdys)</w:t>
       </w:r>
@@ -2588,26 +2590,39 @@
       <w:r>
         <w:t xml:space="preserve"> (žr. </w:t>
       </w:r>
-      <w:fldSimple w:instr=" REF _Ref458513300 ">
-        <w:r>
-          <w:t xml:space="preserve">Pav. </w:t>
-        </w:r>
-        <w:r>
-          <w:rPr>
-            <w:noProof/>
-          </w:rPr>
-          <w:t>1</w:t>
-        </w:r>
-        <w:r>
-          <w:t>.</w:t>
-        </w:r>
-        <w:r>
-          <w:rPr>
-            <w:noProof/>
-          </w:rPr>
-          <w:t>1</w:t>
-        </w:r>
-      </w:fldSimple>
+      <w:r>
+        <w:fldChar w:fldCharType="begin"/>
+      </w:r>
+      <w:r>
+        <w:instrText xml:space="preserve"> REF _Ref458513300 </w:instrText>
+      </w:r>
+      <w:r>
+        <w:fldChar w:fldCharType="separate"/>
+      </w:r>
+      <w:r>
+        <w:t xml:space="preserve">Pav. </w:t>
+      </w:r>
+      <w:r>
+        <w:rPr>
+          <w:noProof/>
+        </w:rPr>
+        <w:t>1</w:t>
+      </w:r>
+      <w:r>
+        <w:t>.</w:t>
+      </w:r>
+      <w:r>
+        <w:rPr>
+          <w:noProof/>
+        </w:rPr>
+        <w:t>1</w:t>
+      </w:r>
+      <w:r>
+        <w:rPr>
+          <w:noProof/>
+        </w:rPr>
+        <w:fldChar w:fldCharType="end"/>
+      </w:r>
       <w:r>
         <w:t>)</w:t>
       </w:r>
@@ -2861,7 +2876,7 @@
               <w:rPr>
                 <w:b/>
               </w:rPr>
-              <w:t>WordPress</w:t>
+              <w:t>Wolt</w:t>
             </w:r>
           </w:p>
         </w:tc>
@@ -2882,7 +2897,7 @@
               <w:rPr>
                 <w:b/>
               </w:rPr>
-              <w:t>Sistema nr. 2</w:t>
+              <w:t>Užsakymas telefonu</w:t>
             </w:r>
           </w:p>
         </w:tc>
@@ -2903,7 +2918,7 @@
               <w:rPr>
                 <w:b/>
               </w:rPr>
-              <w:t>Kuriama sistema</w:t>
+              <w:t>ParsFood sistema</w:t>
             </w:r>
           </w:p>
         </w:tc>
@@ -2918,7 +2933,7 @@
               <w:ind w:firstLine="0"/>
             </w:pPr>
             <w:r>
-              <w:t>Informacijos įvedimas ir redagavimas</w:t>
+              <w:t>Artimiausių tiekėjų atvaizdavimas žemėlapyje</w:t>
             </w:r>
           </w:p>
         </w:tc>
@@ -2931,7 +2946,7 @@
               <w:ind w:firstLine="0"/>
             </w:pPr>
             <w:r>
-              <w:t>Informacija skirstoma įrašais arba puslapiais</w:t>
+              <w:t>Neatvaizduoja</w:t>
             </w:r>
           </w:p>
         </w:tc>
@@ -2944,7 +2959,7 @@
               <w:ind w:firstLine="0"/>
             </w:pPr>
             <w:r>
-              <w:t>Informacija skirstoma įrašais</w:t>
+              <w:t>-</w:t>
             </w:r>
           </w:p>
         </w:tc>
@@ -2957,10 +2972,7 @@
               <w:ind w:firstLine="0"/>
             </w:pPr>
             <w:r>
-              <w:t>Bus galima</w:t>
-            </w:r>
-            <w:r>
-              <w:t xml:space="preserve"> informaciją skirstyti į paragrafus, puslapius ir paveiksliukų galerijas</w:t>
+              <w:t>Rodys vieta žemėlapyje bei atstumą iki tiekėjų</w:t>
             </w:r>
           </w:p>
         </w:tc>
@@ -2974,8 +2986,9 @@
             <w:pPr>
               <w:ind w:firstLine="0"/>
             </w:pPr>
-            <w:bookmarkStart w:id="4" w:name="_GoBack"/>
-            <w:bookmarkEnd w:id="4"/>
+            <w:r>
+              <w:t>Užsakymų pateikimas</w:t>
+            </w:r>
           </w:p>
         </w:tc>
         <w:tc>
@@ -2986,6 +2999,9 @@
             <w:pPr>
               <w:ind w:firstLine="0"/>
             </w:pPr>
+            <w:r>
+              <w:t>Užsakymas vyksta internetu, užsakymą patvirtina darbuotojai per sistemą</w:t>
+            </w:r>
           </w:p>
         </w:tc>
         <w:tc>
@@ -2996,6 +3012,9 @@
             <w:pPr>
               <w:ind w:firstLine="0"/>
             </w:pPr>
+            <w:r>
+              <w:t>Reikia skambinti, užsakymus užsirašo ant popieriaus lapo</w:t>
+            </w:r>
           </w:p>
         </w:tc>
         <w:tc>
@@ -3006,6 +3025,9 @@
             <w:pPr>
               <w:ind w:firstLine="0"/>
             </w:pPr>
+            <w:r>
+              <w:t>Užsakymas vyksta internetu, užsakymą patvirtina darbuotojai per sistemą</w:t>
+            </w:r>
           </w:p>
         </w:tc>
       </w:tr>
@@ -3018,6 +3040,9 @@
             <w:pPr>
               <w:ind w:firstLine="0"/>
             </w:pPr>
+            <w:r>
+              <w:t>Užsakymo papildomi komentarai</w:t>
+            </w:r>
           </w:p>
         </w:tc>
         <w:tc>
@@ -3028,6 +3053,9 @@
             <w:pPr>
               <w:ind w:firstLine="0"/>
             </w:pPr>
+            <w:r>
+              <w:t>Yra bendras komentaras visam užsakymui</w:t>
+            </w:r>
           </w:p>
         </w:tc>
         <w:tc>
@@ -3038,6 +3066,18 @@
             <w:pPr>
               <w:ind w:firstLine="0"/>
             </w:pPr>
+            <w:r>
+              <w:t>Reikia pasakyti</w:t>
+            </w:r>
+            <w:r>
+              <w:t xml:space="preserve"> (tikėtis, kad </w:t>
+            </w:r>
+            <w:r>
+              <w:t>už</w:t>
+            </w:r>
+            <w:r>
+              <w:t>sirašys)</w:t>
+            </w:r>
           </w:p>
         </w:tc>
         <w:tc>
@@ -3048,6 +3088,9 @@
             <w:pPr>
               <w:ind w:firstLine="0"/>
             </w:pPr>
+            <w:r>
+              <w:t>Kiekvienas patiekalas gali turėti po atskirą komentarą</w:t>
+            </w:r>
           </w:p>
         </w:tc>
       </w:tr>
@@ -3060,6 +3103,12 @@
             <w:pPr>
               <w:ind w:firstLine="0"/>
             </w:pPr>
+            <w:r>
+              <w:t>The Usual</w:t>
+            </w:r>
+            <w:r>
+              <w:t>™</w:t>
+            </w:r>
           </w:p>
         </w:tc>
         <w:tc>
@@ -3070,6 +3119,9 @@
             <w:pPr>
               <w:ind w:firstLine="0"/>
             </w:pPr>
+            <w:r>
+              <w:t>-</w:t>
+            </w:r>
           </w:p>
         </w:tc>
         <w:tc>
@@ -3080,6 +3132,9 @@
             <w:pPr>
               <w:ind w:firstLine="0"/>
             </w:pPr>
+            <w:r>
+              <w:t>(Jei dažnai užsisakinėji tave gali atsiminti)</w:t>
+            </w:r>
           </w:p>
         </w:tc>
         <w:tc>
@@ -3090,6 +3145,9 @@
             <w:pPr>
               <w:ind w:firstLine="0"/>
             </w:pPr>
+            <w:r>
+              <w:t>Galima užsisaugoti ir pakartoti bet kurį užsakymą</w:t>
+            </w:r>
           </w:p>
         </w:tc>
       </w:tr>
@@ -3102,6 +3160,9 @@
             <w:pPr>
               <w:ind w:firstLine="0"/>
             </w:pPr>
+            <w:r>
+              <w:t>Atsiliepimai</w:t>
+            </w:r>
           </w:p>
         </w:tc>
         <w:tc>
@@ -3112,6 +3173,9 @@
             <w:pPr>
               <w:ind w:firstLine="0"/>
             </w:pPr>
+            <w:r>
+              <w:t>Įvertinimas skaičiais (nėra viešai paskelbta kas ir kiek vertino)</w:t>
+            </w:r>
           </w:p>
         </w:tc>
         <w:tc>
@@ -3122,6 +3186,9 @@
             <w:pPr>
               <w:ind w:firstLine="0"/>
             </w:pPr>
+            <w:r>
+              <w:t>-</w:t>
+            </w:r>
           </w:p>
         </w:tc>
         <w:tc>
@@ -3132,6 +3199,18 @@
             <w:pPr>
               <w:ind w:firstLine="0"/>
             </w:pPr>
+            <w:r>
+              <w:t xml:space="preserve">Galima rašyti komentarą ir palikti įvertinimą </w:t>
+            </w:r>
+            <w:r>
+              <w:t>(</w:t>
+            </w:r>
+            <w:r>
+              <w:t>viešai parodoma</w:t>
+            </w:r>
+            <w:r>
+              <w:t>)</w:t>
+            </w:r>
           </w:p>
         </w:tc>
       </w:tr>
@@ -3144,6 +3223,9 @@
             <w:pPr>
               <w:ind w:firstLine="0"/>
             </w:pPr>
+            <w:r>
+              <w:t>Apmokėjimas</w:t>
+            </w:r>
           </w:p>
         </w:tc>
         <w:tc>
@@ -3154,6 +3236,9 @@
             <w:pPr>
               <w:ind w:firstLine="0"/>
             </w:pPr>
+            <w:r>
+              <w:t>Apmokama internetu pateikiant užsakymą</w:t>
+            </w:r>
           </w:p>
         </w:tc>
         <w:tc>
@@ -3164,6 +3249,9 @@
             <w:pPr>
               <w:ind w:firstLine="0"/>
             </w:pPr>
+            <w:r>
+              <w:t>Apmokama vietoje atsiimant užsakymą</w:t>
+            </w:r>
           </w:p>
         </w:tc>
         <w:tc>
@@ -3174,48 +3262,9 @@
             <w:pPr>
               <w:ind w:firstLine="0"/>
             </w:pPr>
-          </w:p>
-        </w:tc>
-      </w:tr>
-      <w:tr>
-        <w:tc>
-          <w:tcPr>
-            <w:tcW w:w="2392" w:type="dxa"/>
-          </w:tcPr>
-          <w:p>
-            <w:pPr>
-              <w:ind w:firstLine="0"/>
-            </w:pPr>
-          </w:p>
-        </w:tc>
-        <w:tc>
-          <w:tcPr>
-            <w:tcW w:w="2392" w:type="dxa"/>
-          </w:tcPr>
-          <w:p>
-            <w:pPr>
-              <w:ind w:firstLine="0"/>
-            </w:pPr>
-          </w:p>
-        </w:tc>
-        <w:tc>
-          <w:tcPr>
-            <w:tcW w:w="2393" w:type="dxa"/>
-          </w:tcPr>
-          <w:p>
-            <w:pPr>
-              <w:ind w:firstLine="0"/>
-            </w:pPr>
-          </w:p>
-        </w:tc>
-        <w:tc>
-          <w:tcPr>
-            <w:tcW w:w="2393" w:type="dxa"/>
-          </w:tcPr>
-          <w:p>
-            <w:pPr>
-              <w:ind w:firstLine="0"/>
-            </w:pPr>
+            <w:r>
+              <w:t>Apmokama internetu pateikiant užsakymą</w:t>
+            </w:r>
           </w:p>
         </w:tc>
       </w:tr>
@@ -3490,26 +3539,39 @@
       <w:r>
         <w:t xml:space="preserve">Nuėjus nurodytu adresu svetainėje, atsidaro administratoriaus prisijungimo langas (žr. </w:t>
       </w:r>
-      <w:fldSimple w:instr=" REF _Ref458512719 ">
-        <w:r>
-          <w:t xml:space="preserve">Pav. </w:t>
-        </w:r>
-        <w:r>
-          <w:rPr>
-            <w:noProof/>
-          </w:rPr>
-          <w:t>3</w:t>
-        </w:r>
-        <w:r>
-          <w:t>.</w:t>
-        </w:r>
-        <w:r>
-          <w:rPr>
-            <w:noProof/>
-          </w:rPr>
-          <w:t>1</w:t>
-        </w:r>
-      </w:fldSimple>
+      <w:r>
+        <w:fldChar w:fldCharType="begin"/>
+      </w:r>
+      <w:r>
+        <w:instrText xml:space="preserve"> REF _Ref458512719 </w:instrText>
+      </w:r>
+      <w:r>
+        <w:fldChar w:fldCharType="separate"/>
+      </w:r>
+      <w:r>
+        <w:t xml:space="preserve">Pav. </w:t>
+      </w:r>
+      <w:r>
+        <w:rPr>
+          <w:noProof/>
+        </w:rPr>
+        <w:t>3</w:t>
+      </w:r>
+      <w:r>
+        <w:t>.</w:t>
+      </w:r>
+      <w:r>
+        <w:rPr>
+          <w:noProof/>
+        </w:rPr>
+        <w:t>1</w:t>
+      </w:r>
+      <w:r>
+        <w:rPr>
+          <w:noProof/>
+        </w:rPr>
+        <w:fldChar w:fldCharType="end"/>
+      </w:r>
       <w:r>
         <w:t>)</w:t>
       </w:r>
@@ -3580,25 +3642,51 @@
       <w:r>
         <w:t xml:space="preserve">Pav. </w:t>
       </w:r>
-      <w:fldSimple w:instr=" STYLEREF 1 \s ">
-        <w:r>
-          <w:rPr>
-            <w:noProof/>
-          </w:rPr>
-          <w:t>3</w:t>
-        </w:r>
-      </w:fldSimple>
+      <w:r>
+        <w:fldChar w:fldCharType="begin"/>
+      </w:r>
+      <w:r>
+        <w:instrText xml:space="preserve"> STYLEREF 1 \s </w:instrText>
+      </w:r>
+      <w:r>
+        <w:fldChar w:fldCharType="separate"/>
+      </w:r>
+      <w:r>
+        <w:rPr>
+          <w:noProof/>
+        </w:rPr>
+        <w:t>3</w:t>
+      </w:r>
+      <w:r>
+        <w:rPr>
+          <w:noProof/>
+        </w:rPr>
+        <w:fldChar w:fldCharType="end"/>
+      </w:r>
       <w:r>
         <w:t>.</w:t>
       </w:r>
-      <w:fldSimple w:instr=" SEQ Pav. \* ARABIC \s 1 ">
-        <w:r>
-          <w:rPr>
-            <w:noProof/>
-          </w:rPr>
-          <w:t>1</w:t>
-        </w:r>
-      </w:fldSimple>
+      <w:r>
+        <w:fldChar w:fldCharType="begin"/>
+      </w:r>
+      <w:r>
+        <w:instrText xml:space="preserve"> SEQ Pav. \* ARABIC \s 1 </w:instrText>
+      </w:r>
+      <w:r>
+        <w:fldChar w:fldCharType="separate"/>
+      </w:r>
+      <w:r>
+        <w:rPr>
+          <w:noProof/>
+        </w:rPr>
+        <w:t>1</w:t>
+      </w:r>
+      <w:r>
+        <w:rPr>
+          <w:noProof/>
+        </w:rPr>
+        <w:fldChar w:fldCharType="end"/>
+      </w:r>
       <w:bookmarkEnd w:id="15"/>
       <w:r>
         <w:t xml:space="preserve"> </w:t>
@@ -7139,7 +7227,7 @@
 </file>
 
 <file path=customXml/itemProps1.xml><?xml version="1.0" encoding="utf-8"?>
-<ds:datastoreItem xmlns:ds="http://schemas.openxmlformats.org/officeDocument/2006/customXml" ds:itemID="{0ED6175D-9603-4E45-9F0D-2329AAF0DE12}">
+<ds:datastoreItem xmlns:ds="http://schemas.openxmlformats.org/officeDocument/2006/customXml" ds:itemID="{02795A77-41E5-4C8C-8229-5A9F61F78194}">
   <ds:schemaRefs>
     <ds:schemaRef ds:uri="http://schemas.openxmlformats.org/officeDocument/2006/bibliography"/>
   </ds:schemaRefs>

</xml_diff>